<commit_message>
Add more missing files including the old Libs folder
</commit_message>
<xml_diff>
--- a/TAOT Web Site Proposal.docx
+++ b/TAOT Web Site Proposal.docx
@@ -40,7 +40,7 @@
                 <wp:positionV relativeFrom="margin">
                   <wp:posOffset>1829435</wp:posOffset>
                 </wp:positionV>
-                <wp:extent cx="4754880" cy="1243330"/>
+                <wp:extent cx="4754880" cy="1246505"/>
                 <wp:effectExtent l="0" t="0" r="0" b="0"/>
                 <wp:wrapSquare wrapText="bothSides"/>
                 <wp:docPr id="1" name="Frame1"/>
@@ -51,7 +51,7 @@
                       <wps:spPr>
                         <a:xfrm>
                           <a:off x="0" y="0"/>
-                          <a:ext cx="4754160" cy="1242720"/>
+                          <a:ext cx="4754160" cy="1245960"/>
                         </a:xfrm>
                         <a:prstGeom prst="rect">
                           <a:avLst/>
@@ -140,7 +140,7 @@
                                 <w:sdt>
                                   <w:sdtPr>
                                     <w:text/>
-                                    <w:id w:val="1035452326"/>
+                                    <w:id w:val="1666857074"/>
                                     <w:dataBinding w:prefixMappings="xmlns:ns0='http://schemas.openxmlformats.org/package/2006/metadata/core-properties' xmlns:ns1='http://purl.org/dc/elements/1.1/'" w:xpath="/ns0:coreProperties[1]/ns1:title[1]" w:storeItemID="{6C3C8BC8-F283-45AE-878A-BAB7291924A1}"/>
                                     <w:alias w:val="Company"/>
                                   </w:sdtPr>
@@ -181,7 +181,7 @@
                                 <w:sdt>
                                   <w:sdtPr>
                                     <w:text/>
-                                    <w:id w:val="782206524"/>
+                                    <w:id w:val="203533219"/>
                                     <w:dataBinding w:prefixMappings="xmlns:ns0='http://schemas.openxmlformats.org/package/2006/metadata/core-properties' xmlns:ns1='http://purl.org/dc/elements/1.1/'" w:xpath="/ns0:coreProperties[1]/ns1:subject[1]" w:storeItemID="{6C3C8BC8-F283-45AE-878A-BAB7291924A1}"/>
                                     <w:alias w:val="Subtitle"/>
                                   </w:sdtPr>
@@ -196,7 +196,11 @@
                                         </w:rPr>
                                       </w:pPr>
                                       <w:r>
-                                        <w:rPr/>
+                                        <w:rPr>
+                                          <w:rFonts w:eastAsia="" w:cs="Times New Roman" w:eastAsiaTheme="majorEastAsia" w:ascii="Times New Roman" w:hAnsi="Times New Roman"/>
+                                          <w:sz w:val="24"/>
+                                          <w:szCs w:val="24"/>
+                                        </w:rPr>
                                       </w:r>
                                     </w:p>
                                   </w:sdtContent>
@@ -208,10 +212,14 @@
                             <w:pPr>
                               <w:pStyle w:val="FrameContents"/>
                               <w:spacing w:before="0" w:after="200"/>
-                              <w:rPr/>
+                              <w:rPr>
+                                <w:color w:val="000000"/>
+                              </w:rPr>
                             </w:pPr>
                             <w:r>
-                              <w:rPr/>
+                              <w:rPr>
+                                <w:color w:val="000000"/>
+                              </w:rPr>
                             </w:r>
                           </w:p>
                         </w:txbxContent>
@@ -230,7 +238,7 @@
           </mc:Choice>
           <mc:Fallback>
             <w:pict>
-              <v:rect id="shape_0" ID="Frame1" stroked="f" style="position:absolute;margin-left:46.8pt;margin-top:144.05pt;width:374.3pt;height:97.8pt;mso-position-horizontal:center;mso-position-horizontal-relative:margin;mso-position-vertical-relative:margin">
+              <v:rect id="shape_0" ID="Frame1" stroked="f" style="position:absolute;margin-left:46.8pt;margin-top:144.05pt;width:374.3pt;height:98.05pt;mso-position-horizontal:center;mso-position-horizontal-relative:margin;mso-position-vertical-relative:margin">
                 <w10:wrap type="none"/>
                 <v:fill o:detectmouseclick="t" on="false"/>
                 <v:stroke color="#3465a4" joinstyle="round" endcap="flat"/>
@@ -307,7 +315,7 @@
                           <w:sdt>
                             <w:sdtPr>
                               <w:text/>
-                              <w:id w:val="1539422214"/>
+                              <w:id w:val="832981786"/>
                               <w:dataBinding w:prefixMappings="xmlns:ns0='http://schemas.openxmlformats.org/package/2006/metadata/core-properties' xmlns:ns1='http://purl.org/dc/elements/1.1/'" w:xpath="/ns0:coreProperties[1]/ns1:title[1]" w:storeItemID="{6C3C8BC8-F283-45AE-878A-BAB7291924A1}"/>
                               <w:alias w:val="Company"/>
                             </w:sdtPr>
@@ -348,7 +356,7 @@
                           <w:sdt>
                             <w:sdtPr>
                               <w:text/>
-                              <w:id w:val="979783284"/>
+                              <w:id w:val="666848585"/>
                               <w:dataBinding w:prefixMappings="xmlns:ns0='http://schemas.openxmlformats.org/package/2006/metadata/core-properties' xmlns:ns1='http://purl.org/dc/elements/1.1/'" w:xpath="/ns0:coreProperties[1]/ns1:subject[1]" w:storeItemID="{6C3C8BC8-F283-45AE-878A-BAB7291924A1}"/>
                               <w:alias w:val="Subtitle"/>
                             </w:sdtPr>
@@ -363,7 +371,11 @@
                                   </w:rPr>
                                 </w:pPr>
                                 <w:r>
-                                  <w:rPr/>
+                                  <w:rPr>
+                                    <w:rFonts w:eastAsia="" w:cs="Times New Roman" w:eastAsiaTheme="majorEastAsia" w:ascii="Times New Roman" w:hAnsi="Times New Roman"/>
+                                    <w:sz w:val="24"/>
+                                    <w:szCs w:val="24"/>
+                                  </w:rPr>
                                 </w:r>
                               </w:p>
                             </w:sdtContent>
@@ -375,10 +387,14 @@
                       <w:pPr>
                         <w:pStyle w:val="FrameContents"/>
                         <w:spacing w:before="0" w:after="200"/>
-                        <w:rPr/>
+                        <w:rPr>
+                          <w:color w:val="000000"/>
+                        </w:rPr>
                       </w:pPr>
                       <w:r>
-                        <w:rPr/>
+                        <w:rPr>
+                          <w:color w:val="000000"/>
+                        </w:rPr>
                       </w:r>
                     </w:p>
                   </w:txbxContent>
@@ -710,22 +726,14 @@
           <w:sz w:val="24"/>
           <w:szCs w:val="24"/>
         </w:rPr>
-        <w:t xml:space="preserve">Market analysis not completed for these areas.  Existing data covers only previous incoming </w:t>
-      </w:r>
-      <w:r>
-        <w:rPr>
-          <w:rFonts w:eastAsia="Times New Roman" w:cs="Times New Roman" w:ascii="Times New Roman" w:hAnsi="Times New Roman"/>
-          <w:sz w:val="24"/>
-          <w:szCs w:val="24"/>
-        </w:rPr>
-        <w:t>emails.</w:t>
+        <w:t>Market analysis not completed for these areas.  Existing data covers only previous incoming emails.</w:t>
       </w:r>
     </w:p>
     <w:p>
       <w:pPr>
         <w:pStyle w:val="ListParagraph"/>
         <w:spacing w:lineRule="auto" w:line="240" w:before="0" w:after="0"/>
-        <w:ind w:hanging="0"/>
+        <w:ind w:left="720" w:hanging="0"/>
         <w:contextualSpacing/>
         <w:rPr>
           <w:rFonts w:ascii="Times New Roman" w:hAnsi="Times New Roman" w:eastAsia="Times New Roman" w:cs="Times New Roman"/>
@@ -734,38 +742,26 @@
         </w:rPr>
       </w:pPr>
       <w:r>
-        <w:rPr/>
-      </w:r>
-    </w:p>
-    <w:p>
-      <w:pPr>
-        <w:pStyle w:val="Normal"/>
-        <w:spacing w:lineRule="auto" w:line="240" w:before="0" w:after="0"/>
-        <w:rPr/>
-      </w:pPr>
-      <w:r>
-        <w:rPr>
-          <w:rFonts w:eastAsia="Times New Roman" w:cs="Times New Roman" w:ascii="Times New Roman" w:hAnsi="Times New Roman"/>
-          <w:sz w:val="24"/>
-          <w:szCs w:val="24"/>
-        </w:rPr>
-        <w:t xml:space="preserve">Target Market –  </w:t>
-      </w:r>
-      <w:r>
-        <w:rPr>
-          <w:rFonts w:eastAsia="Times New Roman" w:cs="Times New Roman" w:ascii="Times New Roman" w:hAnsi="Times New Roman"/>
-          <w:sz w:val="24"/>
-          <w:szCs w:val="24"/>
-        </w:rPr>
-        <w:t>Inter</w:t>
-      </w:r>
-      <w:r>
-        <w:rPr>
-          <w:rFonts w:eastAsia="Times New Roman" w:cs="Times New Roman" w:ascii="Times New Roman" w:hAnsi="Times New Roman"/>
-          <w:sz w:val="24"/>
-          <w:szCs w:val="24"/>
-        </w:rPr>
-        <w:t>ational Areas</w:t>
+        <w:rPr>
+          <w:rFonts w:eastAsia="Times New Roman" w:cs="Times New Roman" w:ascii="Times New Roman" w:hAnsi="Times New Roman"/>
+          <w:sz w:val="24"/>
+          <w:szCs w:val="24"/>
+        </w:rPr>
+      </w:r>
+    </w:p>
+    <w:p>
+      <w:pPr>
+        <w:pStyle w:val="Normal"/>
+        <w:spacing w:lineRule="auto" w:line="240" w:before="0" w:after="0"/>
+        <w:rPr/>
+      </w:pPr>
+      <w:r>
+        <w:rPr>
+          <w:rFonts w:eastAsia="Times New Roman" w:cs="Times New Roman" w:ascii="Times New Roman" w:hAnsi="Times New Roman"/>
+          <w:sz w:val="24"/>
+          <w:szCs w:val="24"/>
+        </w:rPr>
+        <w:t>Target Market –  Interational Areas</w:t>
       </w:r>
     </w:p>
     <w:p>
@@ -779,7 +775,11 @@
         </w:rPr>
       </w:pPr>
       <w:r>
-        <w:rPr/>
+        <w:rPr>
+          <w:rFonts w:eastAsia="Times New Roman" w:cs="Times New Roman" w:ascii="Times New Roman" w:hAnsi="Times New Roman"/>
+          <w:sz w:val="24"/>
+          <w:szCs w:val="24"/>
+        </w:rPr>
       </w:r>
     </w:p>
     <w:p>
@@ -793,7 +793,11 @@
         </w:rPr>
       </w:pPr>
       <w:r>
-        <w:rPr/>
+        <w:rPr>
+          <w:rFonts w:eastAsia="Times New Roman" w:cs="Times New Roman" w:ascii="Times New Roman" w:hAnsi="Times New Roman"/>
+          <w:sz w:val="24"/>
+          <w:szCs w:val="24"/>
+        </w:rPr>
       </w:r>
     </w:p>
     <w:p>
@@ -807,7 +811,11 @@
         </w:rPr>
       </w:pPr>
       <w:r>
-        <w:rPr/>
+        <w:rPr>
+          <w:rFonts w:eastAsia="Times New Roman" w:cs="Times New Roman" w:ascii="Times New Roman" w:hAnsi="Times New Roman"/>
+          <w:sz w:val="24"/>
+          <w:szCs w:val="24"/>
+        </w:rPr>
       </w:r>
     </w:p>
     <w:p>
@@ -821,7 +829,11 @@
         </w:rPr>
       </w:pPr>
       <w:r>
-        <w:rPr/>
+        <w:rPr>
+          <w:rFonts w:eastAsia="Times New Roman" w:cs="Times New Roman" w:ascii="Times New Roman" w:hAnsi="Times New Roman"/>
+          <w:sz w:val="24"/>
+          <w:szCs w:val="24"/>
+        </w:rPr>
       </w:r>
     </w:p>
     <w:p>
@@ -835,7 +847,11 @@
         </w:rPr>
       </w:pPr>
       <w:r>
-        <w:rPr/>
+        <w:rPr>
+          <w:rFonts w:eastAsia="Times New Roman" w:cs="Times New Roman" w:ascii="Times New Roman" w:hAnsi="Times New Roman"/>
+          <w:sz w:val="24"/>
+          <w:szCs w:val="24"/>
+        </w:rPr>
       </w:r>
     </w:p>
     <w:p>
@@ -912,7 +928,11 @@
         </w:rPr>
       </w:pPr>
       <w:r>
-        <w:rPr/>
+        <w:rPr>
+          <w:rFonts w:eastAsia="Times New Roman" w:cs="Times New Roman" w:ascii="Times New Roman" w:hAnsi="Times New Roman"/>
+          <w:sz w:val="24"/>
+          <w:szCs w:val="24"/>
+        </w:rPr>
       </w:r>
     </w:p>
     <w:p>
@@ -932,15 +952,7 @@
           <w:sz w:val="24"/>
           <w:szCs w:val="24"/>
         </w:rPr>
-        <w:t xml:space="preserve">Show contact information </w:t>
-      </w:r>
-      <w:r>
-        <w:rPr>
-          <w:rFonts w:eastAsia="Times New Roman" w:cs="Times New Roman" w:ascii="Times New Roman" w:hAnsi="Times New Roman"/>
-          <w:sz w:val="24"/>
-          <w:szCs w:val="24"/>
-        </w:rPr>
-        <w:t>for group</w:t>
+        <w:t>Show contact information for group</w:t>
       </w:r>
     </w:p>
     <w:p>
@@ -984,23 +996,7 @@
           <w:sz w:val="24"/>
           <w:szCs w:val="24"/>
         </w:rPr>
-        <w:t xml:space="preserve">Solicit interest to new </w:t>
-      </w:r>
-      <w:r>
-        <w:rPr>
-          <w:rFonts w:eastAsia="Times New Roman" w:cs="Times New Roman" w:ascii="Times New Roman" w:hAnsi="Times New Roman"/>
-          <w:sz w:val="24"/>
-          <w:szCs w:val="24"/>
-        </w:rPr>
-        <w:t xml:space="preserve">members </w:t>
-      </w:r>
-      <w:r>
-        <w:rPr>
-          <w:rFonts w:eastAsia="Times New Roman" w:cs="Times New Roman" w:ascii="Times New Roman" w:hAnsi="Times New Roman"/>
-          <w:sz w:val="24"/>
-          <w:szCs w:val="24"/>
-        </w:rPr>
-        <w:t>to watch</w:t>
+        <w:t>Solicit interest to new members to watch</w:t>
       </w:r>
     </w:p>
     <w:p>
@@ -1020,31 +1016,7 @@
           <w:sz w:val="24"/>
           <w:szCs w:val="24"/>
         </w:rPr>
-        <w:t xml:space="preserve">Solicit new </w:t>
-      </w:r>
-      <w:r>
-        <w:rPr>
-          <w:rFonts w:eastAsia="Times New Roman" w:cs="Times New Roman" w:ascii="Times New Roman" w:hAnsi="Times New Roman"/>
-          <w:sz w:val="24"/>
-          <w:szCs w:val="24"/>
-        </w:rPr>
-        <w:t>staff/</w:t>
-      </w:r>
-      <w:r>
-        <w:rPr>
-          <w:rFonts w:eastAsia="Times New Roman" w:cs="Times New Roman" w:ascii="Times New Roman" w:hAnsi="Times New Roman"/>
-          <w:sz w:val="24"/>
-          <w:szCs w:val="24"/>
-        </w:rPr>
-        <w:t>t</w:t>
-      </w:r>
-      <w:r>
-        <w:rPr>
-          <w:rFonts w:eastAsia="Times New Roman" w:cs="Times New Roman" w:ascii="Times New Roman" w:hAnsi="Times New Roman"/>
-          <w:sz w:val="24"/>
-          <w:szCs w:val="24"/>
-        </w:rPr>
-        <w:t>eam members</w:t>
+        <w:t>Solicit new staff/team members</w:t>
       </w:r>
     </w:p>
     <w:p>
@@ -1064,15 +1036,7 @@
           <w:sz w:val="24"/>
           <w:szCs w:val="24"/>
         </w:rPr>
-        <w:t>S</w:t>
-      </w:r>
-      <w:r>
-        <w:rPr>
-          <w:rFonts w:eastAsia="Times New Roman" w:cs="Times New Roman" w:ascii="Times New Roman" w:hAnsi="Times New Roman"/>
-          <w:sz w:val="24"/>
-          <w:szCs w:val="24"/>
-        </w:rPr>
-        <w:t>olicit new content creators</w:t>
+        <w:t>Solicit new content creators</w:t>
       </w:r>
     </w:p>
     <w:p>
@@ -1136,15 +1100,7 @@
           <w:sz w:val="24"/>
           <w:szCs w:val="24"/>
         </w:rPr>
-        <w:t xml:space="preserve">Apple Touch Icons </w:t>
-      </w:r>
-      <w:r>
-        <w:rPr>
-          <w:rFonts w:eastAsia="Times New Roman" w:cs="Times New Roman" w:ascii="Times New Roman" w:hAnsi="Times New Roman"/>
-          <w:sz w:val="24"/>
-          <w:szCs w:val="24"/>
-        </w:rPr>
-        <w:t>and Mobile on Android and iOS.</w:t>
+        <w:t>Apple Touch Icons and Mobile on Android and iOS.</w:t>
       </w:r>
     </w:p>
     <w:p>
@@ -1425,7 +1381,23 @@
           <w:sz w:val="24"/>
           <w:szCs w:val="24"/>
         </w:rPr>
-        <w:t xml:space="preserve">Hosted from Dell R610 Server  n CoLocation Public Datacenter </w:t>
+        <w:t xml:space="preserve">Hosted from Dell R610 Server  </w:t>
+      </w:r>
+      <w:r>
+        <w:rPr>
+          <w:rFonts w:eastAsia="Times New Roman" w:cs="Times New Roman" w:ascii="Times New Roman" w:hAnsi="Times New Roman"/>
+          <w:sz w:val="24"/>
+          <w:szCs w:val="24"/>
+        </w:rPr>
+        <w:t>on a Co Location</w:t>
+      </w:r>
+      <w:r>
+        <w:rPr>
+          <w:rFonts w:eastAsia="Times New Roman" w:cs="Times New Roman" w:ascii="Times New Roman" w:hAnsi="Times New Roman"/>
+          <w:sz w:val="24"/>
+          <w:szCs w:val="24"/>
+        </w:rPr>
+        <w:t xml:space="preserve"> Public Datacenter </w:t>
       </w:r>
     </w:p>
     <w:p>
@@ -1477,31 +1449,7 @@
           <w:sz w:val="24"/>
           <w:szCs w:val="24"/>
         </w:rPr>
-        <w:t>Home (redirect to http</w:t>
-      </w:r>
-      <w:r>
-        <w:rPr>
-          <w:rFonts w:eastAsia="Times New Roman" w:cs="Times New Roman" w:ascii="Times New Roman" w:hAnsi="Times New Roman"/>
-          <w:sz w:val="24"/>
-          <w:szCs w:val="24"/>
-        </w:rPr>
-        <w:t>s</w:t>
-      </w:r>
-      <w:r>
-        <w:rPr>
-          <w:rFonts w:eastAsia="Times New Roman" w:cs="Times New Roman" w:ascii="Times New Roman" w:hAnsi="Times New Roman"/>
-          <w:sz w:val="24"/>
-          <w:szCs w:val="24"/>
-        </w:rPr>
-        <w:t>://www.</w:t>
-      </w:r>
-      <w:r>
-        <w:rPr>
-          <w:rFonts w:eastAsia="Times New Roman" w:cs="Times New Roman" w:ascii="Times New Roman" w:hAnsi="Times New Roman"/>
-          <w:sz w:val="24"/>
-          <w:szCs w:val="24"/>
-        </w:rPr>
-        <w:t>taotnpwaft.org)</w:t>
+        <w:t>Home (redirect to https://www.taotnpwaft.org)</w:t>
       </w:r>
     </w:p>
     <w:p>
@@ -1535,15 +1483,7 @@
           <w:sz w:val="24"/>
           <w:szCs w:val="24"/>
         </w:rPr>
-        <w:t xml:space="preserve">Blog </w:t>
-      </w:r>
-      <w:r>
-        <w:rPr>
-          <w:rFonts w:eastAsia="Times New Roman" w:cs="Times New Roman" w:ascii="Times New Roman" w:hAnsi="Times New Roman"/>
-          <w:sz w:val="24"/>
-          <w:szCs w:val="24"/>
-        </w:rPr>
-        <w:t>(blog.html</w:t>
+        <w:t>Blog (blog.html</w:t>
       </w:r>
     </w:p>
     <w:p>
@@ -1557,7 +1497,11 @@
         </w:rPr>
       </w:pPr>
       <w:r>
-        <w:rPr/>
+        <w:rPr>
+          <w:rFonts w:eastAsia="Times New Roman" w:cs="Times New Roman" w:ascii="Times New Roman" w:hAnsi="Times New Roman"/>
+          <w:sz w:val="24"/>
+          <w:szCs w:val="24"/>
+        </w:rPr>
       </w:r>
     </w:p>
     <w:p>
@@ -1571,7 +1515,11 @@
         </w:rPr>
       </w:pPr>
       <w:r>
-        <w:rPr/>
+        <w:rPr>
+          <w:rFonts w:eastAsia="Times New Roman" w:cs="Times New Roman" w:ascii="Times New Roman" w:hAnsi="Times New Roman"/>
+          <w:sz w:val="24"/>
+          <w:szCs w:val="24"/>
+        </w:rPr>
       </w:r>
     </w:p>
     <w:p>
@@ -1585,7 +1533,11 @@
         </w:rPr>
       </w:pPr>
       <w:r>
-        <w:rPr/>
+        <w:rPr>
+          <w:rFonts w:eastAsia="Times New Roman" w:cs="Times New Roman" w:ascii="Times New Roman" w:hAnsi="Times New Roman"/>
+          <w:sz w:val="24"/>
+          <w:szCs w:val="24"/>
+        </w:rPr>
       </w:r>
     </w:p>
     <w:p>
@@ -1664,39 +1616,7 @@
           <w:sz w:val="24"/>
           <w:szCs w:val="24"/>
         </w:rPr>
-        <w:t>Home Page (redirect to http</w:t>
-      </w:r>
-      <w:r>
-        <w:rPr>
-          <w:rFonts w:eastAsia="Times New Roman" w:cs="Times New Roman" w:ascii="Times New Roman" w:hAnsi="Times New Roman"/>
-          <w:sz w:val="24"/>
-          <w:szCs w:val="24"/>
-        </w:rPr>
-        <w:t>s</w:t>
-      </w:r>
-      <w:r>
-        <w:rPr>
-          <w:rFonts w:eastAsia="Times New Roman" w:cs="Times New Roman" w:ascii="Times New Roman" w:hAnsi="Times New Roman"/>
-          <w:sz w:val="24"/>
-          <w:szCs w:val="24"/>
-        </w:rPr>
-        <w:t>://www.</w:t>
-      </w:r>
-      <w:r>
-        <w:rPr>
-          <w:rFonts w:eastAsia="Times New Roman" w:cs="Times New Roman" w:ascii="Times New Roman" w:hAnsi="Times New Roman"/>
-          <w:sz w:val="24"/>
-          <w:szCs w:val="24"/>
-        </w:rPr>
-        <w:t>taotnpwaft.org</w:t>
-      </w:r>
-      <w:r>
-        <w:rPr>
-          <w:rFonts w:eastAsia="Times New Roman" w:cs="Times New Roman" w:ascii="Times New Roman" w:hAnsi="Times New Roman"/>
-          <w:sz w:val="24"/>
-          <w:szCs w:val="24"/>
-        </w:rPr>
-        <w:t>)</w:t>
+        <w:t>Home Page (redirect to https://www.taotnpwaft.org)</w:t>
       </w:r>
     </w:p>
     <w:p>
@@ -1911,11 +1831,7 @@
       <w:pPr>
         <w:pStyle w:val="Normal"/>
         <w:spacing w:before="0" w:after="0"/>
-        <w:rPr>
-          <w:rFonts w:ascii="Times New Roman" w:hAnsi="Times New Roman" w:cs="Times New Roman"/>
-          <w:sz w:val="24"/>
-          <w:szCs w:val="24"/>
-        </w:rPr>
+        <w:rPr/>
       </w:pPr>
       <w:r>
         <w:rPr>
@@ -1948,7 +1864,11 @@
         </w:rPr>
       </w:pPr>
       <w:r>
-        <w:rPr/>
+        <w:rPr>
+          <w:rFonts w:cs="Times New Roman" w:ascii="Times New Roman" w:hAnsi="Times New Roman"/>
+          <w:sz w:val="24"/>
+          <w:szCs w:val="24"/>
+        </w:rPr>
       </w:r>
     </w:p>
     <w:p>
@@ -2206,7 +2126,11 @@
         </w:rPr>
       </w:pPr>
       <w:r>
-        <w:rPr/>
+        <w:rPr>
+          <w:rFonts w:cs="Times New Roman" w:ascii="Times New Roman" w:hAnsi="Times New Roman"/>
+          <w:sz w:val="24"/>
+          <w:szCs w:val="24"/>
+        </w:rPr>
       </w:r>
     </w:p>
     <w:p>
@@ -2220,7 +2144,11 @@
         </w:rPr>
       </w:pPr>
       <w:r>
-        <w:rPr/>
+        <w:rPr>
+          <w:rFonts w:cs="Times New Roman" w:ascii="Times New Roman" w:hAnsi="Times New Roman"/>
+          <w:sz w:val="24"/>
+          <w:szCs w:val="24"/>
+        </w:rPr>
       </w:r>
     </w:p>
     <w:p>
@@ -2234,7 +2162,11 @@
         </w:rPr>
       </w:pPr>
       <w:r>
-        <w:rPr/>
+        <w:rPr>
+          <w:rFonts w:cs="Times New Roman" w:ascii="Times New Roman" w:hAnsi="Times New Roman"/>
+          <w:sz w:val="24"/>
+          <w:szCs w:val="24"/>
+        </w:rPr>
       </w:r>
     </w:p>
     <w:p>
@@ -2248,7 +2180,11 @@
         </w:rPr>
       </w:pPr>
       <w:r>
-        <w:rPr/>
+        <w:rPr>
+          <w:rFonts w:cs="Times New Roman" w:ascii="Times New Roman" w:hAnsi="Times New Roman"/>
+          <w:sz w:val="24"/>
+          <w:szCs w:val="24"/>
+        </w:rPr>
       </w:r>
     </w:p>
     <w:p>
@@ -2262,7 +2198,11 @@
         </w:rPr>
       </w:pPr>
       <w:r>
-        <w:rPr/>
+        <w:rPr>
+          <w:rFonts w:cs="Times New Roman" w:ascii="Times New Roman" w:hAnsi="Times New Roman"/>
+          <w:sz w:val="24"/>
+          <w:szCs w:val="24"/>
+        </w:rPr>
       </w:r>
     </w:p>
     <w:p>
@@ -2517,7 +2457,11 @@
         </w:rPr>
       </w:pPr>
       <w:r>
-        <w:rPr/>
+        <w:rPr>
+          <w:rFonts w:cs="Times New Roman" w:ascii="Times New Roman" w:hAnsi="Times New Roman"/>
+          <w:sz w:val="24"/>
+          <w:szCs w:val="24"/>
+        </w:rPr>
       </w:r>
     </w:p>
     <w:p>
@@ -2548,7 +2492,11 @@
         </w:rPr>
       </w:pPr>
       <w:r>
-        <w:rPr/>
+        <w:rPr>
+          <w:rFonts w:cs="Times New Roman" w:ascii="Times New Roman" w:hAnsi="Times New Roman"/>
+          <w:sz w:val="24"/>
+          <w:szCs w:val="24"/>
+        </w:rPr>
       </w:r>
     </w:p>
     <w:p>
@@ -3863,6 +3811,207 @@
   </w:style>
   <w:style w:type="character" w:styleId="ListLabel48">
     <w:name w:val="ListLabel 48"/>
+    <w:qFormat/>
+    <w:rPr>
+      <w:rFonts w:ascii="Times New Roman" w:hAnsi="Times New Roman" w:cs="Times New Roman"/>
+      <w:sz w:val="24"/>
+      <w:szCs w:val="24"/>
+    </w:rPr>
+  </w:style>
+  <w:style w:type="character" w:styleId="ListLabel49">
+    <w:name w:val="ListLabel 49"/>
+    <w:qFormat/>
+    <w:rPr>
+      <w:rFonts w:ascii="Times New Roman" w:hAnsi="Times New Roman" w:cs="Symbol"/>
+      <w:sz w:val="24"/>
+    </w:rPr>
+  </w:style>
+  <w:style w:type="character" w:styleId="ListLabel50">
+    <w:name w:val="ListLabel 50"/>
+    <w:qFormat/>
+    <w:rPr>
+      <w:rFonts w:cs="Courier New"/>
+    </w:rPr>
+  </w:style>
+  <w:style w:type="character" w:styleId="ListLabel51">
+    <w:name w:val="ListLabel 51"/>
+    <w:qFormat/>
+    <w:rPr>
+      <w:rFonts w:cs="Wingdings"/>
+    </w:rPr>
+  </w:style>
+  <w:style w:type="character" w:styleId="ListLabel52">
+    <w:name w:val="ListLabel 52"/>
+    <w:qFormat/>
+    <w:rPr>
+      <w:rFonts w:cs="Symbol"/>
+    </w:rPr>
+  </w:style>
+  <w:style w:type="character" w:styleId="ListLabel53">
+    <w:name w:val="ListLabel 53"/>
+    <w:qFormat/>
+    <w:rPr>
+      <w:rFonts w:cs="Courier New"/>
+    </w:rPr>
+  </w:style>
+  <w:style w:type="character" w:styleId="ListLabel54">
+    <w:name w:val="ListLabel 54"/>
+    <w:qFormat/>
+    <w:rPr>
+      <w:rFonts w:cs="Wingdings"/>
+    </w:rPr>
+  </w:style>
+  <w:style w:type="character" w:styleId="ListLabel55">
+    <w:name w:val="ListLabel 55"/>
+    <w:qFormat/>
+    <w:rPr>
+      <w:rFonts w:cs="Symbol"/>
+    </w:rPr>
+  </w:style>
+  <w:style w:type="character" w:styleId="ListLabel56">
+    <w:name w:val="ListLabel 56"/>
+    <w:qFormat/>
+    <w:rPr>
+      <w:rFonts w:cs="Courier New"/>
+    </w:rPr>
+  </w:style>
+  <w:style w:type="character" w:styleId="ListLabel57">
+    <w:name w:val="ListLabel 57"/>
+    <w:qFormat/>
+    <w:rPr>
+      <w:rFonts w:cs="Wingdings"/>
+    </w:rPr>
+  </w:style>
+  <w:style w:type="character" w:styleId="ListLabel58">
+    <w:name w:val="ListLabel 58"/>
+    <w:qFormat/>
+    <w:rPr>
+      <w:rFonts w:ascii="Times New Roman" w:hAnsi="Times New Roman" w:cs="Symbol"/>
+      <w:sz w:val="24"/>
+    </w:rPr>
+  </w:style>
+  <w:style w:type="character" w:styleId="ListLabel59">
+    <w:name w:val="ListLabel 59"/>
+    <w:qFormat/>
+    <w:rPr>
+      <w:rFonts w:cs="Courier New"/>
+    </w:rPr>
+  </w:style>
+  <w:style w:type="character" w:styleId="ListLabel60">
+    <w:name w:val="ListLabel 60"/>
+    <w:qFormat/>
+    <w:rPr>
+      <w:rFonts w:cs="Wingdings"/>
+    </w:rPr>
+  </w:style>
+  <w:style w:type="character" w:styleId="ListLabel61">
+    <w:name w:val="ListLabel 61"/>
+    <w:qFormat/>
+    <w:rPr>
+      <w:rFonts w:cs="Symbol"/>
+    </w:rPr>
+  </w:style>
+  <w:style w:type="character" w:styleId="ListLabel62">
+    <w:name w:val="ListLabel 62"/>
+    <w:qFormat/>
+    <w:rPr>
+      <w:rFonts w:cs="Courier New"/>
+    </w:rPr>
+  </w:style>
+  <w:style w:type="character" w:styleId="ListLabel63">
+    <w:name w:val="ListLabel 63"/>
+    <w:qFormat/>
+    <w:rPr>
+      <w:rFonts w:cs="Wingdings"/>
+    </w:rPr>
+  </w:style>
+  <w:style w:type="character" w:styleId="ListLabel64">
+    <w:name w:val="ListLabel 64"/>
+    <w:qFormat/>
+    <w:rPr>
+      <w:rFonts w:cs="Symbol"/>
+    </w:rPr>
+  </w:style>
+  <w:style w:type="character" w:styleId="ListLabel65">
+    <w:name w:val="ListLabel 65"/>
+    <w:qFormat/>
+    <w:rPr>
+      <w:rFonts w:cs="Courier New"/>
+    </w:rPr>
+  </w:style>
+  <w:style w:type="character" w:styleId="ListLabel66">
+    <w:name w:val="ListLabel 66"/>
+    <w:qFormat/>
+    <w:rPr>
+      <w:rFonts w:cs="Wingdings"/>
+    </w:rPr>
+  </w:style>
+  <w:style w:type="character" w:styleId="ListLabel67">
+    <w:name w:val="ListLabel 67"/>
+    <w:qFormat/>
+    <w:rPr>
+      <w:rFonts w:cs="Symbol"/>
+      <w:sz w:val="24"/>
+    </w:rPr>
+  </w:style>
+  <w:style w:type="character" w:styleId="ListLabel68">
+    <w:name w:val="ListLabel 68"/>
+    <w:qFormat/>
+    <w:rPr>
+      <w:rFonts w:cs="Courier New"/>
+    </w:rPr>
+  </w:style>
+  <w:style w:type="character" w:styleId="ListLabel69">
+    <w:name w:val="ListLabel 69"/>
+    <w:qFormat/>
+    <w:rPr>
+      <w:rFonts w:cs="Wingdings"/>
+    </w:rPr>
+  </w:style>
+  <w:style w:type="character" w:styleId="ListLabel70">
+    <w:name w:val="ListLabel 70"/>
+    <w:qFormat/>
+    <w:rPr>
+      <w:rFonts w:cs="Symbol"/>
+    </w:rPr>
+  </w:style>
+  <w:style w:type="character" w:styleId="ListLabel71">
+    <w:name w:val="ListLabel 71"/>
+    <w:qFormat/>
+    <w:rPr>
+      <w:rFonts w:cs="Courier New"/>
+    </w:rPr>
+  </w:style>
+  <w:style w:type="character" w:styleId="ListLabel72">
+    <w:name w:val="ListLabel 72"/>
+    <w:qFormat/>
+    <w:rPr>
+      <w:rFonts w:cs="Wingdings"/>
+    </w:rPr>
+  </w:style>
+  <w:style w:type="character" w:styleId="ListLabel73">
+    <w:name w:val="ListLabel 73"/>
+    <w:qFormat/>
+    <w:rPr>
+      <w:rFonts w:cs="Symbol"/>
+    </w:rPr>
+  </w:style>
+  <w:style w:type="character" w:styleId="ListLabel74">
+    <w:name w:val="ListLabel 74"/>
+    <w:qFormat/>
+    <w:rPr>
+      <w:rFonts w:cs="Courier New"/>
+    </w:rPr>
+  </w:style>
+  <w:style w:type="character" w:styleId="ListLabel75">
+    <w:name w:val="ListLabel 75"/>
+    <w:qFormat/>
+    <w:rPr>
+      <w:rFonts w:cs="Wingdings"/>
+    </w:rPr>
+  </w:style>
+  <w:style w:type="character" w:styleId="ListLabel76">
+    <w:name w:val="ListLabel 76"/>
     <w:qFormat/>
     <w:rPr>
       <w:rFonts w:ascii="Times New Roman" w:hAnsi="Times New Roman" w:cs="Times New Roman"/>

</xml_diff>